<commit_message>
Completed: All completed Answers.pdf uploaded
</commit_message>
<xml_diff>
--- a/Answers.docx
+++ b/Answers.docx
@@ -484,13 +484,13 @@
         <w:ind w:left="-180" w:right="-540"/>
         <w:jc w:val="both"/>
         <w:rPr>
-          <w:rFonts w:ascii="Cascadia Code" w:hAnsi="Cascadia Code" w:cs="Times New Roman"/>
+          <w:rFonts w:ascii="Times New Roman" w:hAnsi="Times New Roman" w:cs="Times New Roman"/>
           <w:u w:val="single"/>
         </w:rPr>
       </w:pPr>
       <w:r>
         <w:rPr>
-          <w:rFonts w:ascii="Cascadia Code" w:hAnsi="Cascadia Code" w:cs="Times New Roman"/>
+          <w:rFonts w:ascii="Times New Roman" w:hAnsi="Times New Roman" w:cs="Times New Roman"/>
           <w:u w:val="single"/>
         </w:rPr>
         <w:t>Console Output:</w:t>
@@ -2113,7 +2113,7 @@
       <w:tr>
         <w:tc>
           <w:tcPr>
-            <w:tcW w:w="1392" w:type="dxa"/>
+            <w:tcW w:w="1426" w:type="dxa"/>
           </w:tcPr>
           <w:p>
             <w:pPr>
@@ -2131,7 +2131,7 @@
         </w:tc>
         <w:tc>
           <w:tcPr>
-            <w:tcW w:w="4008" w:type="dxa"/>
+            <w:tcW w:w="3994" w:type="dxa"/>
           </w:tcPr>
           <w:p>
             <w:pPr>
@@ -2168,7 +2168,7 @@
         </w:tc>
         <w:tc>
           <w:tcPr>
-            <w:tcW w:w="4590" w:type="dxa"/>
+            <w:tcW w:w="4570" w:type="dxa"/>
           </w:tcPr>
           <w:p>
             <w:pPr>
@@ -2196,7 +2196,7 @@
       <w:tr>
         <w:tc>
           <w:tcPr>
-            <w:tcW w:w="1392" w:type="dxa"/>
+            <w:tcW w:w="1426" w:type="dxa"/>
           </w:tcPr>
           <w:p>
             <w:pPr>
@@ -2218,7 +2218,7 @@
         </w:tc>
         <w:tc>
           <w:tcPr>
-            <w:tcW w:w="4008" w:type="dxa"/>
+            <w:tcW w:w="3994" w:type="dxa"/>
           </w:tcPr>
           <w:p>
             <w:pPr>
@@ -2453,7 +2453,7 @@
         </w:tc>
         <w:tc>
           <w:tcPr>
-            <w:tcW w:w="4590" w:type="dxa"/>
+            <w:tcW w:w="4570" w:type="dxa"/>
           </w:tcPr>
           <w:p>
             <w:pPr>
@@ -2679,7 +2679,7 @@
       <w:tr>
         <w:tc>
           <w:tcPr>
-            <w:tcW w:w="1392" w:type="dxa"/>
+            <w:tcW w:w="1426" w:type="dxa"/>
           </w:tcPr>
           <w:p>
             <w:pPr>
@@ -2721,7 +2721,7 @@
         </w:tc>
         <w:tc>
           <w:tcPr>
-            <w:tcW w:w="4008" w:type="dxa"/>
+            <w:tcW w:w="3994" w:type="dxa"/>
           </w:tcPr>
           <w:p>
             <w:pPr>
@@ -2915,7 +2915,7 @@
         </w:tc>
         <w:tc>
           <w:tcPr>
-            <w:tcW w:w="4590" w:type="dxa"/>
+            <w:tcW w:w="4570" w:type="dxa"/>
           </w:tcPr>
           <w:p>
             <w:pPr>
@@ -3075,6 +3075,93 @@
                 <w:szCs w:val="19"/>
               </w:rPr>
               <w:t>}</w:t>
+            </w:r>
+          </w:p>
+        </w:tc>
+      </w:tr>
+      <w:tr>
+        <w:tc>
+          <w:tcPr>
+            <w:tcW w:w="1426" w:type="dxa"/>
+          </w:tcPr>
+          <w:p>
+            <w:pPr>
+              <w:rPr>
+                <w:b/>
+                <w:bCs/>
+                <w:color w:val="000000" w:themeColor="text1"/>
+              </w:rPr>
+            </w:pPr>
+            <w:r>
+              <w:rPr>
+                <w:b/>
+                <w:bCs/>
+                <w:color w:val="000000" w:themeColor="text1"/>
+              </w:rPr>
+              <w:t>Security</w:t>
+            </w:r>
+          </w:p>
+        </w:tc>
+        <w:tc>
+          <w:tcPr>
+            <w:tcW w:w="3994" w:type="dxa"/>
+          </w:tcPr>
+          <w:p>
+            <w:pPr>
+              <w:autoSpaceDE w:val="0"/>
+              <w:autoSpaceDN w:val="0"/>
+              <w:adjustRightInd w:val="0"/>
+              <w:rPr>
+                <w:rFonts w:ascii="Cascadia Mono" w:hAnsi="Cascadia Mono" w:cs="Cascadia Mono"/>
+                <w:color w:val="000000" w:themeColor="text1"/>
+                <w:sz w:val="19"/>
+                <w:szCs w:val="19"/>
+              </w:rPr>
+            </w:pPr>
+            <w:r>
+              <w:rPr>
+                <w:rFonts w:ascii="Cascadia Mono" w:hAnsi="Cascadia Mono" w:cs="Cascadia Mono"/>
+                <w:color w:val="000000" w:themeColor="text1"/>
+                <w:sz w:val="19"/>
+                <w:szCs w:val="19"/>
+              </w:rPr>
+              <w:t xml:space="preserve"> Poor Secur</w:t>
+            </w:r>
+            <w:r>
+              <w:rPr>
+                <w:rFonts w:ascii="Cascadia Mono" w:hAnsi="Cascadia Mono" w:cs="Cascadia Mono"/>
+                <w:color w:val="000000" w:themeColor="text1"/>
+                <w:sz w:val="19"/>
+                <w:szCs w:val="19"/>
+              </w:rPr>
+              <w:t>ity</w:t>
+            </w:r>
+          </w:p>
+        </w:tc>
+        <w:tc>
+          <w:tcPr>
+            <w:tcW w:w="4570" w:type="dxa"/>
+          </w:tcPr>
+          <w:p>
+            <w:pPr>
+              <w:autoSpaceDE w:val="0"/>
+              <w:autoSpaceDN w:val="0"/>
+              <w:adjustRightInd w:val="0"/>
+              <w:rPr>
+                <w:rFonts w:ascii="Cascadia Mono" w:hAnsi="Cascadia Mono" w:cs="Cascadia Mono"/>
+                <w:color w:val="000000" w:themeColor="text1"/>
+                <w:sz w:val="19"/>
+                <w:szCs w:val="19"/>
+              </w:rPr>
+            </w:pPr>
+            <w:r>
+              <w:rPr>
+                <w:rFonts w:ascii="Cascadia Mono" w:hAnsi="Cascadia Mono" w:cs="Cascadia Mono"/>
+                <w:color w:val="000000" w:themeColor="text1"/>
+                <w:sz w:val="19"/>
+                <w:szCs w:val="19"/>
+              </w:rPr>
+              <w:t>Secured</w:t>
             </w:r>
           </w:p>
         </w:tc>

</xml_diff>